<commit_message>
Update MetaBenchmark GUI Code Description Document.docx
</commit_message>
<xml_diff>
--- a/MetaBenchmark GUI Code Description Document.docx
+++ b/MetaBenchmark GUI Code Description Document.docx
@@ -3,8 +3,6 @@
 <w:document xmlns:wpc="http://schemas.microsoft.com/office/word/2010/wordprocessingCanvas" xmlns:mc="http://schemas.openxmlformats.org/markup-compatibility/2006" xmlns:o="urn:schemas-microsoft-com:office:office" xmlns:r="http://schemas.openxmlformats.org/officeDocument/2006/relationships" xmlns:m="http://schemas.openxmlformats.org/officeDocument/2006/math" xmlns:v="urn:schemas-microsoft-com:vml" xmlns:wp14="http://schemas.microsoft.com/office/word/2010/wordprocessingDrawing" xmlns:wp="http://schemas.openxmlformats.org/drawingml/2006/wordprocessingDrawing" xmlns:w="http://schemas.openxmlformats.org/wordprocessingml/2006/main" xmlns:w14="http://schemas.microsoft.com/office/word/2010/wordml" xmlns:w10="urn:schemas-microsoft-com:office:word" xmlns:w15="http://schemas.microsoft.com/office/word/2012/wordml" xmlns:wpg="http://schemas.microsoft.com/office/word/2010/wordprocessingGroup" xmlns:wpi="http://schemas.microsoft.com/office/word/2010/wordprocessingInk" xmlns:wne="http://schemas.microsoft.com/office/word/2006/wordml" xmlns:wps="http://schemas.microsoft.com/office/word/2010/wordprocessingShape" xmlns:wpsCustomData="http://www.wps.cn/officeDocument/2013/wpsCustomData" mc:Ignorable="w14 w15 wp14">
   <w:body>
     <w:p>
-      <w:bookmarkStart w:id="35" w:name="_GoBack"/>
-      <w:bookmarkEnd w:id="35"/>
       <w:r>
         <mc:AlternateContent>
           <mc:Choice Requires="wps">
@@ -3460,6 +3458,10 @@
         <w:spacing w:line="300" w:lineRule="auto"/>
         <w:ind w:firstLine="420"/>
         <w:textAlignment w:val="auto"/>
+        <w:rPr>
+          <w:rFonts w:hint="eastAsia"/>
+          <w:lang w:val="en-US" w:eastAsia="zh-CN"/>
+        </w:rPr>
       </w:pPr>
       <w:r>
         <w:rPr>
@@ -3475,6 +3477,64 @@
         <w:t>MetaBenchmark-GUI</w:t>
       </w:r>
     </w:p>
+    <w:p>
+      <w:pPr>
+        <w:pageBreakBefore w:val="0"/>
+        <w:kinsoku/>
+        <w:wordWrap/>
+        <w:overflowPunct/>
+        <w:topLinePunct w:val="0"/>
+        <w:autoSpaceDE/>
+        <w:autoSpaceDN/>
+        <w:bidi w:val="0"/>
+        <w:adjustRightInd/>
+        <w:snapToGrid/>
+        <w:spacing w:line="300" w:lineRule="auto"/>
+        <w:ind w:firstLine="420"/>
+        <w:textAlignment w:val="auto"/>
+        <w:rPr>
+          <w:rFonts w:hint="eastAsia"/>
+          <w:lang w:val="en-US" w:eastAsia="zh-CN"/>
+        </w:rPr>
+      </w:pPr>
+      <w:bookmarkStart w:id="35" w:name="_GoBack"/>
+      <w:r>
+        <w:rPr>
+          <w:rFonts w:hint="eastAsia"/>
+          <w:lang w:val="en-US" w:eastAsia="zh-CN"/>
+        </w:rPr>
+        <w:t>或者在配置完成MetaBCI后激活所配置的对于MetaBCI的环境。</w:t>
+      </w:r>
+    </w:p>
+    <w:p>
+      <w:pPr>
+        <w:pageBreakBefore w:val="0"/>
+        <w:kinsoku/>
+        <w:wordWrap/>
+        <w:overflowPunct/>
+        <w:topLinePunct w:val="0"/>
+        <w:autoSpaceDE/>
+        <w:autoSpaceDN/>
+        <w:bidi w:val="0"/>
+        <w:adjustRightInd/>
+        <w:snapToGrid/>
+        <w:spacing w:line="300" w:lineRule="auto"/>
+        <w:ind w:firstLine="420"/>
+        <w:textAlignment w:val="auto"/>
+        <w:rPr>
+          <w:rFonts w:hint="default"/>
+          <w:lang w:val="en-US" w:eastAsia="zh-CN"/>
+        </w:rPr>
+      </w:pPr>
+      <w:r>
+        <w:rPr>
+          <w:rFonts w:hint="eastAsia"/>
+          <w:lang w:val="en-US" w:eastAsia="zh-CN"/>
+        </w:rPr>
+        <w:t>以下安装步骤都需要在配置完成MetaBCI后进行。</w:t>
+      </w:r>
+    </w:p>
+    <w:bookmarkEnd w:id="35"/>
     <w:p>
       <w:pPr>
         <w:pStyle w:val="4"/>
@@ -4206,8 +4266,8 @@
         <w:jc w:val="left"/>
         <w:textAlignment w:val="auto"/>
       </w:pPr>
-      <w:bookmarkStart w:id="11" w:name="_Toc117373163"/>
-      <w:bookmarkStart w:id="12" w:name="_Toc29162"/>
+      <w:bookmarkStart w:id="11" w:name="_Toc29162"/>
+      <w:bookmarkStart w:id="12" w:name="_Toc117373163"/>
       <w:r>
         <w:rPr>
           <w:rFonts w:hint="eastAsia" w:cstheme="minorBidi"/>
@@ -11607,8 +11667,8 @@
         <w:spacing w:line="300" w:lineRule="auto"/>
         <w:textAlignment w:val="auto"/>
       </w:pPr>
-      <w:bookmarkStart w:id="24" w:name="_Toc117435215"/>
-      <w:bookmarkStart w:id="25" w:name="_Toc3324"/>
+      <w:bookmarkStart w:id="24" w:name="_Toc3324"/>
+      <w:bookmarkStart w:id="25" w:name="_Toc117435215"/>
       <w:r>
         <w:rPr>
           <w:rFonts w:hint="eastAsia"/>
@@ -19266,8 +19326,8 @@
         <w:spacing w:line="300" w:lineRule="auto"/>
         <w:textAlignment w:val="auto"/>
       </w:pPr>
-      <w:bookmarkStart w:id="32" w:name="_Toc117435224"/>
-      <w:bookmarkStart w:id="33" w:name="_Toc18175"/>
+      <w:bookmarkStart w:id="32" w:name="_Toc18175"/>
+      <w:bookmarkStart w:id="33" w:name="_Toc117435224"/>
       <w:r>
         <w:rPr>
           <w:rFonts w:hint="eastAsia"/>

</xml_diff>